<commit_message>
first stage of implementation
</commit_message>
<xml_diff>
--- a/Documentație.docx
+++ b/Documentație.docx
@@ -338,15 +338,7 @@
           <w:sz w:val="20"/>
           <w:szCs w:val="20"/>
         </w:rPr>
-        <w:t xml:space="preserve"> </w:t>
-      </w:r>
-      <w:r>
-        <w:rPr>
-          <w:rFonts w:ascii="Times New Roman" w:hAnsi="Times New Roman" w:cs="Times New Roman"/>
-          <w:sz w:val="20"/>
-          <w:szCs w:val="20"/>
-        </w:rPr>
-        <w:t>Vancea Cristian</w:t>
+        <w:t xml:space="preserve"> Vancea Cristian</w:t>
       </w:r>
       <w:r>
         <w:rPr>
@@ -1153,6 +1145,7 @@
       <w:r>
         <w:rPr>
           <w:rFonts w:ascii="Times New Roman" w:hAnsi="Times New Roman" w:cs="Times New Roman"/>
+          <w:noProof/>
           <w:sz w:val="24"/>
           <w:szCs w:val="24"/>
         </w:rPr>
@@ -1195,6 +1188,7 @@
       <w:r>
         <w:rPr>
           <w:rFonts w:ascii="Times New Roman" w:hAnsi="Times New Roman" w:cs="Times New Roman"/>
+          <w:noProof/>
           <w:sz w:val="24"/>
           <w:szCs w:val="24"/>
         </w:rPr>
@@ -1251,23 +1245,7 @@
           <w:sz w:val="24"/>
           <w:szCs w:val="24"/>
         </w:rPr>
-        <w:t>Figura 2.</w:t>
-      </w:r>
-      <w:r>
-        <w:rPr>
-          <w:rFonts w:ascii="Times New Roman" w:hAnsi="Times New Roman" w:cs="Times New Roman"/>
-          <w:sz w:val="24"/>
-          <w:szCs w:val="24"/>
-        </w:rPr>
-        <w:t>1</w:t>
-      </w:r>
-      <w:r>
-        <w:rPr>
-          <w:rFonts w:ascii="Times New Roman" w:hAnsi="Times New Roman" w:cs="Times New Roman"/>
-          <w:sz w:val="24"/>
-          <w:szCs w:val="24"/>
-        </w:rPr>
-        <w:t>: Cele mai întâlnite tipuri de distorsiuni (barrel – stânga și pincushion – dreapta)</w:t>
+        <w:t>Figura 2.1: Cele mai întâlnite tipuri de distorsiuni (barrel – stânga și pincushion – dreapta)</w:t>
       </w:r>
       <w:r>
         <w:rPr>
@@ -1489,7 +1467,23 @@
           <w:sz w:val="24"/>
           <w:szCs w:val="24"/>
         </w:rPr>
-        <w:t xml:space="preserve">Radială </w:t>
+        <w:t>Radial</w:t>
+      </w:r>
+      <w:r>
+        <w:rPr>
+          <w:rFonts w:ascii="Times New Roman" w:hAnsi="Times New Roman" w:cs="Times New Roman"/>
+          <w:sz w:val="24"/>
+          <w:szCs w:val="24"/>
+        </w:rPr>
+        <w:t>i</w:t>
+      </w:r>
+      <w:r>
+        <w:rPr>
+          <w:rFonts w:ascii="Times New Roman" w:hAnsi="Times New Roman" w:cs="Times New Roman"/>
+          <w:sz w:val="24"/>
+          <w:szCs w:val="24"/>
+        </w:rPr>
+        <w:t xml:space="preserve"> </w:t>
       </w:r>
       <w:r>
         <w:rPr>
@@ -1524,7 +1518,15 @@
           <w:szCs w:val="24"/>
         </w:rPr>
         <w:lastRenderedPageBreak/>
-        <w:t>Tangențială</w:t>
+        <w:t>Tangențial</w:t>
+      </w:r>
+      <w:r>
+        <w:rPr>
+          <w:rFonts w:ascii="Times New Roman" w:hAnsi="Times New Roman" w:cs="Times New Roman"/>
+          <w:sz w:val="24"/>
+          <w:szCs w:val="24"/>
+        </w:rPr>
+        <w:t>i</w:t>
       </w:r>
       <w:r>
         <w:rPr>
@@ -1775,29 +1777,7 @@
                                   <w:szCs w:val="24"/>
                                   <w:lang w:val="en-GB"/>
                                 </w:rPr>
-                                <w:t>y</w:t>
-                              </w:r>
-                              <w:r>
-                                <w:rPr>
-                                  <w:rFonts w:ascii="Courier New" w:hAnsi="Courier New" w:cs="Courier New"/>
-                                  <w:b/>
-                                  <w:bCs/>
-                                  <w:sz w:val="24"/>
-                                  <w:szCs w:val="24"/>
-                                  <w:lang w:val="en-GB"/>
-                                </w:rPr>
-                                <w:t>+δ</w:t>
-                              </w:r>
-                              <w:r>
-                                <w:rPr>
-                                  <w:rFonts w:ascii="Courier New" w:hAnsi="Courier New" w:cs="Courier New"/>
-                                  <w:b/>
-                                  <w:bCs/>
-                                  <w:sz w:val="24"/>
-                                  <w:szCs w:val="24"/>
-                                  <w:lang w:val="en-GB"/>
-                                </w:rPr>
-                                <w:t>y</w:t>
+                                <w:t>y+δy</w:t>
                               </w:r>
                               <w:proofErr w:type="spellEnd"/>
                               <w:r>
@@ -1938,29 +1918,7 @@
                             <w:szCs w:val="24"/>
                             <w:lang w:val="en-GB"/>
                           </w:rPr>
-                          <w:t>y</w:t>
-                        </w:r>
-                        <w:r>
-                          <w:rPr>
-                            <w:rFonts w:ascii="Courier New" w:hAnsi="Courier New" w:cs="Courier New"/>
-                            <w:b/>
-                            <w:bCs/>
-                            <w:sz w:val="24"/>
-                            <w:szCs w:val="24"/>
-                            <w:lang w:val="en-GB"/>
-                          </w:rPr>
-                          <w:t>+δ</w:t>
-                        </w:r>
-                        <w:r>
-                          <w:rPr>
-                            <w:rFonts w:ascii="Courier New" w:hAnsi="Courier New" w:cs="Courier New"/>
-                            <w:b/>
-                            <w:bCs/>
-                            <w:sz w:val="24"/>
-                            <w:szCs w:val="24"/>
-                            <w:lang w:val="en-GB"/>
-                          </w:rPr>
-                          <w:t>y</w:t>
+                          <w:t>y+δy</w:t>
                         </w:r>
                         <w:proofErr w:type="spellEnd"/>
                         <w:r>
@@ -3773,15 +3731,7 @@
           <w:sz w:val="24"/>
           <w:szCs w:val="24"/>
         </w:rPr>
-        <w:t xml:space="preserve"> </w:t>
-      </w:r>
-      <w:r>
-        <w:rPr>
-          <w:rFonts w:ascii="Times New Roman" w:hAnsi="Times New Roman" w:cs="Times New Roman"/>
-          <w:sz w:val="24"/>
-          <w:szCs w:val="24"/>
-        </w:rPr>
-        <w:t>[2</w:t>
+        <w:t xml:space="preserve"> [2</w:t>
       </w:r>
       <w:r>
         <w:rPr>
@@ -4020,6 +3970,7 @@
       <w:r>
         <w:rPr>
           <w:rFonts w:ascii="Times New Roman" w:hAnsi="Times New Roman" w:cs="Times New Roman"/>
+          <w:noProof/>
           <w:sz w:val="24"/>
           <w:szCs w:val="24"/>
         </w:rPr>
@@ -4084,23 +4035,7 @@
           <w:sz w:val="24"/>
           <w:szCs w:val="24"/>
         </w:rPr>
-        <w:t xml:space="preserve"> [</w:t>
-      </w:r>
-      <w:r>
-        <w:rPr>
-          <w:rFonts w:ascii="Times New Roman" w:hAnsi="Times New Roman" w:cs="Times New Roman"/>
-          <w:sz w:val="24"/>
-          <w:szCs w:val="24"/>
-        </w:rPr>
-        <w:t>2</w:t>
-      </w:r>
-      <w:r>
-        <w:rPr>
-          <w:rFonts w:ascii="Times New Roman" w:hAnsi="Times New Roman" w:cs="Times New Roman"/>
-          <w:sz w:val="24"/>
-          <w:szCs w:val="24"/>
-        </w:rPr>
-        <w:t>]</w:t>
+        <w:t xml:space="preserve"> [2]</w:t>
       </w:r>
     </w:p>
     <w:p>
@@ -4138,15 +4073,7 @@
           <w:sz w:val="24"/>
           <w:szCs w:val="24"/>
         </w:rPr>
-        <w:t xml:space="preserve"> deoarece rezultatul va fi un număr real, iar pixelii au coordonate numere întregi, așadar este nevoie de o aproximare. </w:t>
-      </w:r>
-      <w:r>
-        <w:rPr>
-          <w:rFonts w:ascii="Times New Roman" w:hAnsi="Times New Roman" w:cs="Times New Roman"/>
-          <w:sz w:val="24"/>
-          <w:szCs w:val="24"/>
-        </w:rPr>
-        <w:t>Această aproximare va cauza o pierdere a calității și va rezulta o imagine destinație pixelată</w:t>
+        <w:t xml:space="preserve"> deoarece rezultatul va fi un număr real, iar pixelii au coordonate numere întregi, așadar este nevoie de o aproximare. Această aproximare va cauza o pierdere a calității și va rezulta o imagine destinație pixelată</w:t>
       </w:r>
       <w:r>
         <w:rPr>
@@ -4170,15 +4097,7 @@
           <w:sz w:val="24"/>
           <w:szCs w:val="24"/>
         </w:rPr>
-        <w:t xml:space="preserve">Soluția </w:t>
-      </w:r>
-      <w:r>
-        <w:rPr>
-          <w:rFonts w:ascii="Times New Roman" w:hAnsi="Times New Roman" w:cs="Times New Roman"/>
-          <w:sz w:val="24"/>
-          <w:szCs w:val="24"/>
-        </w:rPr>
-        <w:t xml:space="preserve">propusă pentru aceasta este să ”împrăștiem” </w:t>
+        <w:t xml:space="preserve">Soluția propusă pentru aceasta este să ”împrăștiem” </w:t>
       </w:r>
       <w:r>
         <w:rPr>
@@ -4234,15 +4153,7 @@
           <w:sz w:val="24"/>
           <w:szCs w:val="24"/>
         </w:rPr>
-        <w:t>, după cum se poate observa în figura 2.2.</w:t>
-      </w:r>
-      <w:r>
-        <w:rPr>
-          <w:rFonts w:ascii="Times New Roman" w:hAnsi="Times New Roman" w:cs="Times New Roman"/>
-          <w:sz w:val="24"/>
-          <w:szCs w:val="24"/>
-        </w:rPr>
-        <w:t xml:space="preserve"> </w:t>
+        <w:t xml:space="preserve">, după cum se poate observa în figura 2.2. </w:t>
       </w:r>
     </w:p>
     <w:p>
@@ -4268,6 +4179,7 @@
       <w:r>
         <w:rPr>
           <w:rFonts w:ascii="Times New Roman" w:hAnsi="Times New Roman" w:cs="Times New Roman"/>
+          <w:noProof/>
           <w:sz w:val="24"/>
           <w:szCs w:val="24"/>
         </w:rPr>
@@ -4381,23 +4293,7 @@
           <w:sz w:val="24"/>
           <w:szCs w:val="24"/>
         </w:rPr>
-        <w:t xml:space="preserve"> [</w:t>
-      </w:r>
-      <w:r>
-        <w:rPr>
-          <w:rFonts w:ascii="Times New Roman" w:hAnsi="Times New Roman" w:cs="Times New Roman"/>
-          <w:sz w:val="24"/>
-          <w:szCs w:val="24"/>
-        </w:rPr>
-        <w:t>3</w:t>
-      </w:r>
-      <w:r>
-        <w:rPr>
-          <w:rFonts w:ascii="Times New Roman" w:hAnsi="Times New Roman" w:cs="Times New Roman"/>
-          <w:sz w:val="24"/>
-          <w:szCs w:val="24"/>
-        </w:rPr>
-        <w:t>]</w:t>
+        <w:t xml:space="preserve"> [3]</w:t>
       </w:r>
     </w:p>
     <w:p>
@@ -4511,6 +4407,7 @@
       <w:r>
         <w:rPr>
           <w:rFonts w:ascii="Times New Roman" w:hAnsi="Times New Roman" w:cs="Times New Roman"/>
+          <w:noProof/>
           <w:sz w:val="24"/>
           <w:szCs w:val="24"/>
         </w:rPr>
@@ -5470,10 +5367,10 @@
           <w:szCs w:val="24"/>
         </w:rPr>
         <w:drawing>
-          <wp:inline distT="0" distB="0" distL="0" distR="0" wp14:anchorId="5FB84C64" wp14:editId="197C4F82">
-            <wp:extent cx="3769743" cy="3054662"/>
-            <wp:effectExtent l="0" t="0" r="2540" b="0"/>
-            <wp:docPr id="27" name="Picture 27"/>
+          <wp:inline distT="0" distB="0" distL="0" distR="0" wp14:anchorId="6E3DAA1E" wp14:editId="2B6AFB14">
+            <wp:extent cx="3702050" cy="3000220"/>
+            <wp:effectExtent l="0" t="0" r="0" b="0"/>
+            <wp:docPr id="17" name="Picture 17"/>
             <wp:cNvGraphicFramePr>
               <a:graphicFrameLocks xmlns:a="http://schemas.openxmlformats.org/drawingml/2006/main" noChangeAspect="1"/>
             </wp:cNvGraphicFramePr>
@@ -5481,7 +5378,7 @@
               <a:graphicData uri="http://schemas.openxmlformats.org/drawingml/2006/picture">
                 <pic:pic xmlns:pic="http://schemas.openxmlformats.org/drawingml/2006/picture">
                   <pic:nvPicPr>
-                    <pic:cNvPr id="0" name="Picture 3"/>
+                    <pic:cNvPr id="0" name="Picture 1"/>
                     <pic:cNvPicPr>
                       <a:picLocks noChangeAspect="1" noChangeArrowheads="1"/>
                     </pic:cNvPicPr>
@@ -5502,7 +5399,7 @@
                   <pic:spPr bwMode="auto">
                     <a:xfrm>
                       <a:off x="0" y="0"/>
-                      <a:ext cx="3784451" cy="3066580"/>
+                      <a:ext cx="3714222" cy="3010085"/>
                     </a:xfrm>
                     <a:prstGeom prst="rect">
                       <a:avLst/>
@@ -6236,20 +6133,225 @@
     <w:p>
       <w:pPr>
         <w:pStyle w:val="ListParagraph"/>
-        <w:rPr>
-          <w:rFonts w:ascii="Times New Roman" w:hAnsi="Times New Roman" w:cs="Times New Roman"/>
-          <w:sz w:val="24"/>
-          <w:szCs w:val="24"/>
-        </w:rPr>
-      </w:pPr>
-      <w:r>
-        <w:rPr>
-          <w:rFonts w:ascii="Times New Roman" w:hAnsi="Times New Roman" w:cs="Times New Roman"/>
-          <w:sz w:val="24"/>
-          <w:szCs w:val="24"/>
-        </w:rPr>
-        <w:t>Parametrii intrinseci ai acesteia sunt cunoscuți, ne oferă informații legate de distorsiunea radială (datorată curburii lentilelor – k1 și k2), tangențială (datorată nealinierii lentilelor – p1 și p2).</w:t>
-      </w:r>
+        <w:numPr>
+          <w:ilvl w:val="0"/>
+          <w:numId w:val="7"/>
+        </w:numPr>
+        <w:jc w:val="both"/>
+        <w:rPr>
+          <w:rFonts w:ascii="Times New Roman" w:hAnsi="Times New Roman" w:cs="Times New Roman"/>
+          <w:sz w:val="24"/>
+          <w:szCs w:val="24"/>
+        </w:rPr>
+      </w:pPr>
+      <w:r>
+        <w:rPr>
+          <w:rFonts w:ascii="Times New Roman" w:hAnsi="Times New Roman" w:cs="Times New Roman"/>
+          <w:sz w:val="24"/>
+          <w:szCs w:val="24"/>
+        </w:rPr>
+        <w:t>Distanța focală – distanța dintre centrul optic și planul imagine</w:t>
+      </w:r>
+      <w:r>
+        <w:rPr>
+          <w:rFonts w:ascii="Courier New" w:hAnsi="Courier New" w:cs="Courier New"/>
+          <w:b/>
+          <w:bCs/>
+          <w:sz w:val="24"/>
+          <w:szCs w:val="24"/>
+        </w:rPr>
+        <w:t xml:space="preserve"> (fx, fy)</w:t>
+      </w:r>
+    </w:p>
+    <w:p>
+      <w:pPr>
+        <w:pStyle w:val="ListParagraph"/>
+        <w:numPr>
+          <w:ilvl w:val="0"/>
+          <w:numId w:val="7"/>
+        </w:numPr>
+        <w:jc w:val="both"/>
+        <w:rPr>
+          <w:rFonts w:ascii="Courier New" w:hAnsi="Courier New" w:cs="Courier New"/>
+          <w:b/>
+          <w:bCs/>
+          <w:sz w:val="24"/>
+          <w:szCs w:val="24"/>
+        </w:rPr>
+      </w:pPr>
+      <w:r>
+        <w:rPr>
+          <w:rFonts w:ascii="Times New Roman" w:hAnsi="Times New Roman" w:cs="Times New Roman"/>
+          <w:sz w:val="24"/>
+          <w:szCs w:val="24"/>
+        </w:rPr>
+        <w:t xml:space="preserve">Punctul principal – coordonatele centrului real al imaginii, intersecția dintre axa optică și planul imagine (coordonate date ăn pixeli) </w:t>
+      </w:r>
+      <w:r>
+        <w:rPr>
+          <w:rFonts w:ascii="Courier New" w:hAnsi="Courier New" w:cs="Courier New"/>
+          <w:b/>
+          <w:bCs/>
+          <w:sz w:val="24"/>
+          <w:szCs w:val="24"/>
+        </w:rPr>
+        <w:t>(</w:t>
+      </w:r>
+      <w:r>
+        <w:rPr>
+          <w:rFonts w:ascii="Courier New" w:hAnsi="Courier New" w:cs="Courier New"/>
+          <w:b/>
+          <w:bCs/>
+          <w:sz w:val="24"/>
+          <w:szCs w:val="24"/>
+        </w:rPr>
+        <w:t>u</w:t>
+      </w:r>
+      <w:r>
+        <w:rPr>
+          <w:rFonts w:ascii="Courier New" w:hAnsi="Courier New" w:cs="Courier New"/>
+          <w:b/>
+          <w:bCs/>
+          <w:sz w:val="24"/>
+          <w:szCs w:val="24"/>
+        </w:rPr>
+        <w:t xml:space="preserve">0, </w:t>
+      </w:r>
+      <w:r>
+        <w:rPr>
+          <w:rFonts w:ascii="Courier New" w:hAnsi="Courier New" w:cs="Courier New"/>
+          <w:b/>
+          <w:bCs/>
+          <w:sz w:val="24"/>
+          <w:szCs w:val="24"/>
+        </w:rPr>
+        <w:t>v</w:t>
+      </w:r>
+      <w:r>
+        <w:rPr>
+          <w:rFonts w:ascii="Courier New" w:hAnsi="Courier New" w:cs="Courier New"/>
+          <w:b/>
+          <w:bCs/>
+          <w:sz w:val="24"/>
+          <w:szCs w:val="24"/>
+        </w:rPr>
+        <w:t>0)</w:t>
+      </w:r>
+    </w:p>
+    <w:p>
+      <w:pPr>
+        <w:pStyle w:val="ListParagraph"/>
+        <w:numPr>
+          <w:ilvl w:val="0"/>
+          <w:numId w:val="7"/>
+        </w:numPr>
+        <w:jc w:val="both"/>
+        <w:rPr>
+          <w:rFonts w:ascii="Courier New" w:hAnsi="Courier New" w:cs="Courier New"/>
+          <w:b/>
+          <w:bCs/>
+          <w:sz w:val="24"/>
+          <w:szCs w:val="24"/>
+        </w:rPr>
+      </w:pPr>
+      <w:r>
+        <w:rPr>
+          <w:rFonts w:ascii="Times New Roman" w:hAnsi="Times New Roman" w:cs="Times New Roman"/>
+          <w:sz w:val="24"/>
+          <w:szCs w:val="24"/>
+        </w:rPr>
+        <w:t xml:space="preserve">Coeficienți de distorsiune </w:t>
+      </w:r>
+    </w:p>
+    <w:p>
+      <w:pPr>
+        <w:pStyle w:val="ListParagraph"/>
+        <w:numPr>
+          <w:ilvl w:val="1"/>
+          <w:numId w:val="7"/>
+        </w:numPr>
+        <w:jc w:val="both"/>
+        <w:rPr>
+          <w:rFonts w:ascii="Courier New" w:hAnsi="Courier New" w:cs="Courier New"/>
+          <w:b/>
+          <w:bCs/>
+          <w:sz w:val="24"/>
+          <w:szCs w:val="24"/>
+        </w:rPr>
+      </w:pPr>
+      <w:r>
+        <w:rPr>
+          <w:rFonts w:ascii="Times New Roman" w:hAnsi="Times New Roman" w:cs="Times New Roman"/>
+          <w:sz w:val="24"/>
+          <w:szCs w:val="24"/>
+        </w:rPr>
+        <w:t xml:space="preserve">Radiali </w:t>
+      </w:r>
+      <w:r>
+        <w:rPr>
+          <w:rFonts w:ascii="Courier New" w:hAnsi="Courier New" w:cs="Courier New"/>
+          <w:b/>
+          <w:bCs/>
+          <w:sz w:val="24"/>
+          <w:szCs w:val="24"/>
+        </w:rPr>
+        <w:t>k1, k2</w:t>
+      </w:r>
+    </w:p>
+    <w:p>
+      <w:pPr>
+        <w:pStyle w:val="ListParagraph"/>
+        <w:numPr>
+          <w:ilvl w:val="1"/>
+          <w:numId w:val="7"/>
+        </w:numPr>
+        <w:jc w:val="both"/>
+        <w:rPr>
+          <w:rFonts w:ascii="Courier New" w:hAnsi="Courier New" w:cs="Courier New"/>
+          <w:b/>
+          <w:bCs/>
+          <w:sz w:val="24"/>
+          <w:szCs w:val="24"/>
+        </w:rPr>
+      </w:pPr>
+      <w:r>
+        <w:rPr>
+          <w:rFonts w:ascii="Times New Roman" w:hAnsi="Times New Roman" w:cs="Times New Roman"/>
+          <w:sz w:val="24"/>
+          <w:szCs w:val="24"/>
+        </w:rPr>
+        <w:t>Tangențiali</w:t>
+      </w:r>
+      <w:r>
+        <w:rPr>
+          <w:rFonts w:ascii="Courier New" w:hAnsi="Courier New" w:cs="Courier New"/>
+          <w:b/>
+          <w:bCs/>
+          <w:sz w:val="24"/>
+          <w:szCs w:val="24"/>
+        </w:rPr>
+        <w:t xml:space="preserve"> p1, p2</w:t>
+      </w:r>
+    </w:p>
+    <w:p>
+      <w:pPr>
+        <w:pStyle w:val="ListParagraph"/>
+        <w:rPr>
+          <w:rFonts w:ascii="Times New Roman" w:hAnsi="Times New Roman" w:cs="Times New Roman"/>
+          <w:sz w:val="24"/>
+          <w:szCs w:val="24"/>
+        </w:rPr>
+      </w:pPr>
+    </w:p>
+    <w:p>
+      <w:pPr>
+        <w:pStyle w:val="ListParagraph"/>
+        <w:rPr>
+          <w:rFonts w:ascii="Times New Roman" w:hAnsi="Times New Roman" w:cs="Times New Roman"/>
+          <w:sz w:val="24"/>
+          <w:szCs w:val="24"/>
+        </w:rPr>
+      </w:pPr>
     </w:p>
     <w:p>
       <w:pPr>
@@ -6430,15 +6532,7 @@
           <w:sz w:val="24"/>
           <w:szCs w:val="24"/>
         </w:rPr>
-        <w:t xml:space="preserve"> </w:t>
-      </w:r>
-      <w:r>
-        <w:rPr>
-          <w:rFonts w:ascii="Times New Roman" w:hAnsi="Times New Roman" w:cs="Times New Roman"/>
-          <w:sz w:val="24"/>
-          <w:szCs w:val="24"/>
-        </w:rPr>
-        <w:t>W</w:t>
+        <w:t xml:space="preserve"> W</w:t>
       </w:r>
       <w:r>
         <w:rPr>
@@ -7158,6 +7252,119 @@
     </w:lvl>
   </w:abstractNum>
   <w:abstractNum w:abstractNumId="5" w15:restartNumberingAfterBreak="0">
+    <w:nsid w:val="545A3FB9"/>
+    <w:multiLevelType w:val="hybridMultilevel"/>
+    <w:tmpl w:val="AE240BD8"/>
+    <w:lvl w:ilvl="0" w:tplc="04180001">
+      <w:start w:val="1"/>
+      <w:numFmt w:val="bullet"/>
+      <w:lvlText w:val=""/>
+      <w:lvlJc w:val="left"/>
+      <w:pPr>
+        <w:ind w:left="1440" w:hanging="360"/>
+      </w:pPr>
+      <w:rPr>
+        <w:rFonts w:ascii="Symbol" w:hAnsi="Symbol" w:hint="default"/>
+      </w:rPr>
+    </w:lvl>
+    <w:lvl w:ilvl="1" w:tplc="04180003">
+      <w:start w:val="1"/>
+      <w:numFmt w:val="bullet"/>
+      <w:lvlText w:val="o"/>
+      <w:lvlJc w:val="left"/>
+      <w:pPr>
+        <w:ind w:left="2160" w:hanging="360"/>
+      </w:pPr>
+      <w:rPr>
+        <w:rFonts w:ascii="Courier New" w:hAnsi="Courier New" w:cs="Courier New" w:hint="default"/>
+      </w:rPr>
+    </w:lvl>
+    <w:lvl w:ilvl="2" w:tplc="04180005" w:tentative="1">
+      <w:start w:val="1"/>
+      <w:numFmt w:val="bullet"/>
+      <w:lvlText w:val=""/>
+      <w:lvlJc w:val="left"/>
+      <w:pPr>
+        <w:ind w:left="2880" w:hanging="360"/>
+      </w:pPr>
+      <w:rPr>
+        <w:rFonts w:ascii="Wingdings" w:hAnsi="Wingdings" w:hint="default"/>
+      </w:rPr>
+    </w:lvl>
+    <w:lvl w:ilvl="3" w:tplc="04180001" w:tentative="1">
+      <w:start w:val="1"/>
+      <w:numFmt w:val="bullet"/>
+      <w:lvlText w:val=""/>
+      <w:lvlJc w:val="left"/>
+      <w:pPr>
+        <w:ind w:left="3600" w:hanging="360"/>
+      </w:pPr>
+      <w:rPr>
+        <w:rFonts w:ascii="Symbol" w:hAnsi="Symbol" w:hint="default"/>
+      </w:rPr>
+    </w:lvl>
+    <w:lvl w:ilvl="4" w:tplc="04180003" w:tentative="1">
+      <w:start w:val="1"/>
+      <w:numFmt w:val="bullet"/>
+      <w:lvlText w:val="o"/>
+      <w:lvlJc w:val="left"/>
+      <w:pPr>
+        <w:ind w:left="4320" w:hanging="360"/>
+      </w:pPr>
+      <w:rPr>
+        <w:rFonts w:ascii="Courier New" w:hAnsi="Courier New" w:cs="Courier New" w:hint="default"/>
+      </w:rPr>
+    </w:lvl>
+    <w:lvl w:ilvl="5" w:tplc="04180005" w:tentative="1">
+      <w:start w:val="1"/>
+      <w:numFmt w:val="bullet"/>
+      <w:lvlText w:val=""/>
+      <w:lvlJc w:val="left"/>
+      <w:pPr>
+        <w:ind w:left="5040" w:hanging="360"/>
+      </w:pPr>
+      <w:rPr>
+        <w:rFonts w:ascii="Wingdings" w:hAnsi="Wingdings" w:hint="default"/>
+      </w:rPr>
+    </w:lvl>
+    <w:lvl w:ilvl="6" w:tplc="04180001" w:tentative="1">
+      <w:start w:val="1"/>
+      <w:numFmt w:val="bullet"/>
+      <w:lvlText w:val=""/>
+      <w:lvlJc w:val="left"/>
+      <w:pPr>
+        <w:ind w:left="5760" w:hanging="360"/>
+      </w:pPr>
+      <w:rPr>
+        <w:rFonts w:ascii="Symbol" w:hAnsi="Symbol" w:hint="default"/>
+      </w:rPr>
+    </w:lvl>
+    <w:lvl w:ilvl="7" w:tplc="04180003" w:tentative="1">
+      <w:start w:val="1"/>
+      <w:numFmt w:val="bullet"/>
+      <w:lvlText w:val="o"/>
+      <w:lvlJc w:val="left"/>
+      <w:pPr>
+        <w:ind w:left="6480" w:hanging="360"/>
+      </w:pPr>
+      <w:rPr>
+        <w:rFonts w:ascii="Courier New" w:hAnsi="Courier New" w:cs="Courier New" w:hint="default"/>
+      </w:rPr>
+    </w:lvl>
+    <w:lvl w:ilvl="8" w:tplc="04180005" w:tentative="1">
+      <w:start w:val="1"/>
+      <w:numFmt w:val="bullet"/>
+      <w:lvlText w:val=""/>
+      <w:lvlJc w:val="left"/>
+      <w:pPr>
+        <w:ind w:left="7200" w:hanging="360"/>
+      </w:pPr>
+      <w:rPr>
+        <w:rFonts w:ascii="Wingdings" w:hAnsi="Wingdings" w:hint="default"/>
+      </w:rPr>
+    </w:lvl>
+  </w:abstractNum>
+  <w:abstractNum w:abstractNumId="6" w15:restartNumberingAfterBreak="0">
     <w:nsid w:val="61EA1FF8"/>
     <w:multiLevelType w:val="hybridMultilevel"/>
     <w:tmpl w:val="CCAA5128"/>
@@ -7173,7 +7380,7 @@
         <w:rFonts w:hint="default"/>
       </w:rPr>
     </w:lvl>
-    <w:lvl w:ilvl="1" w:tplc="04180019" w:tentative="1">
+    <w:lvl w:ilvl="1" w:tplc="04180019">
       <w:start w:val="1"/>
       <w:numFmt w:val="lowerLetter"/>
       <w:lvlText w:val="%2."/>
@@ -7253,7 +7460,7 @@
     <w:abstractNumId w:val="4"/>
   </w:num>
   <w:num w:numId="3">
-    <w:abstractNumId w:val="5"/>
+    <w:abstractNumId w:val="6"/>
   </w:num>
   <w:num w:numId="4">
     <w:abstractNumId w:val="3"/>
@@ -7263,6 +7470,9 @@
   </w:num>
   <w:num w:numId="6">
     <w:abstractNumId w:val="2"/>
+  </w:num>
+  <w:num w:numId="7">
+    <w:abstractNumId w:val="5"/>
   </w:num>
 </w:numbering>
 </file>

</xml_diff>